<commit_message>
Complete Team Formation document
</commit_message>
<xml_diff>
--- a/TeamFormation/TT2L_G03_TeamFormation.docx
+++ b/TeamFormation/TT2L_G03_TeamFormation.docx
@@ -2,7 +2,989 @@
 <file path=word/document.xml><?xml version="1.0" encoding="utf-8"?>
 <w:document xmlns:wpc="http://schemas.microsoft.com/office/word/2010/wordprocessingCanvas" xmlns:cx="http://schemas.microsoft.com/office/drawing/2014/chartex" xmlns:cx1="http://schemas.microsoft.com/office/drawing/2015/9/8/chartex" xmlns:cx2="http://schemas.microsoft.com/office/drawing/2015/10/21/chartex" xmlns:cx3="http://schemas.microsoft.com/office/drawing/2016/5/9/chartex" xmlns:cx4="http://schemas.microsoft.com/office/drawing/2016/5/10/chartex" xmlns:cx5="http://schemas.microsoft.com/office/drawing/2016/5/11/chartex" xmlns:cx6="http://schemas.microsoft.com/office/drawing/2016/5/12/chartex" xmlns:cx7="http://schemas.microsoft.com/office/drawing/2016/5/13/chartex" xmlns:cx8="http://schemas.microsoft.com/office/drawing/2016/5/14/chartex" xmlns:mc="http://schemas.openxmlformats.org/markup-compatibility/2006" xmlns:aink="http://schemas.microsoft.com/office/drawing/2016/ink" xmlns:am3d="http://schemas.microsoft.com/office/drawing/2017/model3d" xmlns:o="urn:schemas-microsoft-com:office:office" xmlns:oel="http://schemas.microsoft.com/office/2019/extlst" xmlns:r="http://schemas.openxmlformats.org/officeDocument/2006/relationships" xmlns:m="http://schemas.openxmlformats.org/officeDocument/2006/math" xmlns:v="urn:schemas-microsoft-com:vml" xmlns:wp14="http://schemas.microsoft.com/office/word/2010/wordprocessingDrawing" xmlns:wp="http://schemas.openxmlformats.org/drawingml/2006/wordprocessingDrawing" xmlns:w10="urn:schemas-microsoft-com:office:word" xmlns:w="http://schemas.openxmlformats.org/wordprocessingml/2006/main" xmlns:w14="http://schemas.microsoft.com/office/word/2010/wordml" xmlns:w15="http://schemas.microsoft.com/office/word/2012/wordml" xmlns:w16cex="http://schemas.microsoft.com/office/word/2018/wordml/cex" xmlns:w16cid="http://schemas.microsoft.com/office/word/2016/wordml/cid" xmlns:w16="http://schemas.microsoft.com/office/word/2018/wordml" xmlns:w16du="http://schemas.microsoft.com/office/word/2023/wordml/word16du" xmlns:w16sdtdh="http://schemas.microsoft.com/office/word/2020/wordml/sdtdatahash" xmlns:w16sdtfl="http://schemas.microsoft.com/office/word/2024/wordml/sdtformatlock" xmlns:w16se="http://schemas.microsoft.com/office/word/2015/wordml/symex" xmlns:wpg="http://schemas.microsoft.com/office/word/2010/wordprocessingGroup" xmlns:wpi="http://schemas.microsoft.com/office/word/2010/wordprocessingInk" xmlns:wne="http://schemas.microsoft.com/office/word/2006/wordml" xmlns:wps="http://schemas.microsoft.com/office/word/2010/wordprocessingShape" mc:Ignorable="w14 w15 w16se w16cid w16 w16cex w16sdtdh w16sdtfl w16du wp14">
   <w:body>
+    <w:p>
+      <w:pPr>
+        <w:pStyle w:val="Title"/>
+        <w:rPr>
+          <w:rFonts w:ascii="Arial" w:hAnsi="Arial" w:cs="Arial"/>
+        </w:rPr>
+      </w:pPr>
+      <w:r>
+        <w:rPr>
+          <w:rFonts w:ascii="Arial" w:hAnsi="Arial" w:cs="Arial"/>
+        </w:rPr>
+        <w:t>Team Formation</w:t>
+      </w:r>
+    </w:p>
+    <w:p>
+      <w:pPr>
+        <w:rPr>
+          <w:rFonts w:ascii="Arial" w:hAnsi="Arial" w:cs="Arial"/>
+        </w:rPr>
+      </w:pPr>
+    </w:p>
+    <w:p>
+      <w:pPr>
+        <w:pStyle w:val="Subtitle"/>
+        <w:rPr>
+          <w:rFonts w:ascii="Arial" w:hAnsi="Arial" w:cs="Arial"/>
+        </w:rPr>
+      </w:pPr>
+      <w:r>
+        <w:rPr>
+          <w:rFonts w:ascii="Arial" w:hAnsi="Arial" w:cs="Arial"/>
+        </w:rPr>
+        <w:t>Group Member information</w:t>
+      </w:r>
+    </w:p>
+    <w:p>
+      <w:pPr>
+        <w:rPr>
+          <w:rFonts w:ascii="Arial" w:hAnsi="Arial" w:cs="Arial"/>
+        </w:rPr>
+      </w:pPr>
+    </w:p>
+    <w:tbl>
+      <w:tblPr>
+        <w:tblStyle w:val="TableGrid"/>
+        <w:tblW w:w="10188" w:type="dxa"/>
+        <w:tblInd w:w="-275" w:type="dxa"/>
+        <w:tblLook w:val="04A0" w:firstRow="1" w:lastRow="0" w:firstColumn="1" w:lastColumn="0" w:noHBand="0" w:noVBand="1"/>
+      </w:tblPr>
+      <w:tblGrid>
+        <w:gridCol w:w="1846"/>
+        <w:gridCol w:w="1551"/>
+        <w:gridCol w:w="4036"/>
+        <w:gridCol w:w="1685"/>
+        <w:gridCol w:w="1070"/>
+      </w:tblGrid>
+      <w:tr>
+        <w:tc>
+          <w:tcPr>
+            <w:tcW w:w="1846" w:type="dxa"/>
+          </w:tcPr>
+          <w:p>
+            <w:pPr>
+              <w:rPr>
+                <w:rFonts w:ascii="Arial" w:hAnsi="Arial" w:cs="Arial"/>
+                <w:sz w:val="20"/>
+                <w:szCs w:val="20"/>
+              </w:rPr>
+            </w:pPr>
+            <w:r>
+              <w:rPr>
+                <w:rFonts w:ascii="Arial" w:hAnsi="Arial" w:cs="Arial"/>
+                <w:sz w:val="20"/>
+                <w:szCs w:val="20"/>
+              </w:rPr>
+              <w:t>Name</w:t>
+            </w:r>
+          </w:p>
+        </w:tc>
+        <w:tc>
+          <w:tcPr>
+            <w:tcW w:w="1551" w:type="dxa"/>
+          </w:tcPr>
+          <w:p>
+            <w:pPr>
+              <w:rPr>
+                <w:rFonts w:ascii="Arial" w:hAnsi="Arial" w:cs="Arial"/>
+                <w:sz w:val="20"/>
+                <w:szCs w:val="20"/>
+              </w:rPr>
+            </w:pPr>
+            <w:r>
+              <w:rPr>
+                <w:rFonts w:ascii="Arial" w:hAnsi="Arial" w:cs="Arial"/>
+                <w:sz w:val="20"/>
+                <w:szCs w:val="20"/>
+              </w:rPr>
+              <w:t xml:space="preserve">Student ID </w:t>
+            </w:r>
+          </w:p>
+        </w:tc>
+        <w:tc>
+          <w:tcPr>
+            <w:tcW w:w="4036" w:type="dxa"/>
+          </w:tcPr>
+          <w:p>
+            <w:pPr>
+              <w:rPr>
+                <w:rFonts w:ascii="Arial" w:hAnsi="Arial" w:cs="Arial"/>
+                <w:sz w:val="20"/>
+                <w:szCs w:val="20"/>
+              </w:rPr>
+            </w:pPr>
+            <w:r>
+              <w:rPr>
+                <w:rFonts w:ascii="Arial" w:hAnsi="Arial" w:cs="Arial"/>
+                <w:sz w:val="20"/>
+                <w:szCs w:val="20"/>
+              </w:rPr>
+              <w:t>Email</w:t>
+            </w:r>
+          </w:p>
+        </w:tc>
+        <w:tc>
+          <w:tcPr>
+            <w:tcW w:w="1685" w:type="dxa"/>
+          </w:tcPr>
+          <w:p>
+            <w:pPr>
+              <w:rPr>
+                <w:rFonts w:ascii="Arial" w:hAnsi="Arial" w:cs="Arial"/>
+                <w:sz w:val="20"/>
+                <w:szCs w:val="20"/>
+              </w:rPr>
+            </w:pPr>
+            <w:r>
+              <w:rPr>
+                <w:rFonts w:ascii="Arial" w:hAnsi="Arial" w:cs="Arial"/>
+                <w:sz w:val="20"/>
+                <w:szCs w:val="20"/>
+              </w:rPr>
+              <w:t>Contact Number</w:t>
+            </w:r>
+          </w:p>
+        </w:tc>
+        <w:tc>
+          <w:tcPr>
+            <w:tcW w:w="1070" w:type="dxa"/>
+          </w:tcPr>
+          <w:p>
+            <w:pPr>
+              <w:rPr>
+                <w:rFonts w:ascii="Arial" w:hAnsi="Arial" w:cs="Arial"/>
+                <w:sz w:val="20"/>
+                <w:szCs w:val="20"/>
+              </w:rPr>
+            </w:pPr>
+            <w:r>
+              <w:rPr>
+                <w:rFonts w:ascii="Arial" w:hAnsi="Arial" w:cs="Arial"/>
+                <w:sz w:val="20"/>
+                <w:szCs w:val="20"/>
+              </w:rPr>
+              <w:t>Tutorial Session</w:t>
+            </w:r>
+          </w:p>
+        </w:tc>
+      </w:tr>
+      <w:tr>
+        <w:tc>
+          <w:tcPr>
+            <w:tcW w:w="1846" w:type="dxa"/>
+          </w:tcPr>
+          <w:p>
+            <w:pPr>
+              <w:rPr>
+                <w:rFonts w:ascii="Arial" w:hAnsi="Arial" w:cs="Arial"/>
+                <w:sz w:val="20"/>
+                <w:szCs w:val="20"/>
+              </w:rPr>
+            </w:pPr>
+            <w:r>
+              <w:rPr>
+                <w:rFonts w:ascii="Arial" w:hAnsi="Arial" w:cs="Arial"/>
+                <w:sz w:val="20"/>
+                <w:szCs w:val="20"/>
+              </w:rPr>
+              <w:t>LAU KAIXUAN</w:t>
+            </w:r>
+          </w:p>
+        </w:tc>
+        <w:tc>
+          <w:tcPr>
+            <w:tcW w:w="1551" w:type="dxa"/>
+          </w:tcPr>
+          <w:p>
+            <w:pPr>
+              <w:rPr>
+                <w:rFonts w:ascii="Arial" w:hAnsi="Arial" w:cs="Arial"/>
+                <w:sz w:val="20"/>
+                <w:szCs w:val="20"/>
+              </w:rPr>
+            </w:pPr>
+            <w:r>
+              <w:rPr>
+                <w:rFonts w:ascii="Arial" w:hAnsi="Arial" w:cs="Arial"/>
+                <w:sz w:val="20"/>
+                <w:szCs w:val="20"/>
+              </w:rPr>
+              <w:t>1221103162</w:t>
+            </w:r>
+          </w:p>
+        </w:tc>
+        <w:tc>
+          <w:tcPr>
+            <w:tcW w:w="4036" w:type="dxa"/>
+          </w:tcPr>
+          <w:p>
+            <w:pPr>
+              <w:rPr>
+                <w:rFonts w:ascii="Arial" w:hAnsi="Arial" w:cs="Arial"/>
+                <w:sz w:val="20"/>
+                <w:szCs w:val="20"/>
+              </w:rPr>
+            </w:pPr>
+            <w:r>
+              <w:rPr>
+                <w:rFonts w:ascii="Arial" w:hAnsi="Arial" w:cs="Arial"/>
+                <w:sz w:val="20"/>
+                <w:szCs w:val="20"/>
+              </w:rPr>
+              <w:t>1221103162</w:t>
+            </w:r>
+            <w:r>
+              <w:rPr>
+                <w:rFonts w:ascii="Arial" w:hAnsi="Arial" w:cs="Arial"/>
+                <w:sz w:val="20"/>
+                <w:szCs w:val="20"/>
+              </w:rPr>
+              <w:t>@student.mmu.edu.my</w:t>
+            </w:r>
+          </w:p>
+        </w:tc>
+        <w:tc>
+          <w:tcPr>
+            <w:tcW w:w="1685" w:type="dxa"/>
+          </w:tcPr>
+          <w:p>
+            <w:pPr>
+              <w:rPr>
+                <w:rFonts w:ascii="Arial" w:hAnsi="Arial" w:cs="Arial"/>
+                <w:sz w:val="20"/>
+                <w:szCs w:val="20"/>
+              </w:rPr>
+            </w:pPr>
+            <w:r>
+              <w:rPr>
+                <w:rFonts w:ascii="Arial" w:hAnsi="Arial" w:cs="Arial"/>
+                <w:sz w:val="20"/>
+                <w:szCs w:val="20"/>
+              </w:rPr>
+              <w:t>01164442810</w:t>
+            </w:r>
+          </w:p>
+        </w:tc>
+        <w:tc>
+          <w:tcPr>
+            <w:tcW w:w="1070" w:type="dxa"/>
+          </w:tcPr>
+          <w:p>
+            <w:pPr>
+              <w:rPr>
+                <w:rFonts w:ascii="Arial" w:hAnsi="Arial" w:cs="Arial"/>
+                <w:sz w:val="20"/>
+                <w:szCs w:val="20"/>
+              </w:rPr>
+            </w:pPr>
+            <w:r>
+              <w:rPr>
+                <w:rFonts w:ascii="Arial" w:hAnsi="Arial" w:cs="Arial"/>
+                <w:sz w:val="20"/>
+                <w:szCs w:val="20"/>
+              </w:rPr>
+              <w:t>TT2L</w:t>
+            </w:r>
+          </w:p>
+        </w:tc>
+      </w:tr>
+      <w:tr>
+        <w:tc>
+          <w:tcPr>
+            <w:tcW w:w="1846" w:type="dxa"/>
+          </w:tcPr>
+          <w:p>
+            <w:pPr>
+              <w:rPr>
+                <w:rFonts w:ascii="Arial" w:hAnsi="Arial" w:cs="Arial"/>
+                <w:sz w:val="20"/>
+                <w:szCs w:val="20"/>
+              </w:rPr>
+            </w:pPr>
+            <w:r>
+              <w:rPr>
+                <w:rFonts w:ascii="Arial" w:hAnsi="Arial" w:cs="Arial"/>
+                <w:color w:val="1D2125"/>
+                <w:sz w:val="20"/>
+                <w:szCs w:val="20"/>
+                <w:shd w:val="clear" w:color="auto" w:fill="FFFFFF"/>
+              </w:rPr>
+              <w:t>ALSAMMAN, LEEN</w:t>
+            </w:r>
+          </w:p>
+        </w:tc>
+        <w:tc>
+          <w:tcPr>
+            <w:tcW w:w="1551" w:type="dxa"/>
+          </w:tcPr>
+          <w:p>
+            <w:pPr>
+              <w:rPr>
+                <w:rFonts w:ascii="Arial" w:hAnsi="Arial" w:cs="Arial"/>
+                <w:sz w:val="20"/>
+                <w:szCs w:val="20"/>
+              </w:rPr>
+            </w:pPr>
+            <w:r>
+              <w:rPr>
+                <w:rFonts w:ascii="Arial" w:hAnsi="Arial" w:cs="Arial"/>
+                <w:color w:val="1D2125"/>
+                <w:sz w:val="20"/>
+                <w:szCs w:val="20"/>
+              </w:rPr>
+              <w:t>1221308098</w:t>
+            </w:r>
+          </w:p>
+        </w:tc>
+        <w:tc>
+          <w:tcPr>
+            <w:tcW w:w="4036" w:type="dxa"/>
+          </w:tcPr>
+          <w:p>
+            <w:pPr>
+              <w:shd w:val="clear" w:color="auto" w:fill="FFFFFF"/>
+              <w:rPr>
+                <w:rFonts w:ascii="Arial" w:hAnsi="Arial" w:cs="Arial"/>
+                <w:color w:val="1D2125"/>
+                <w:sz w:val="20"/>
+                <w:szCs w:val="20"/>
+              </w:rPr>
+            </w:pPr>
+            <w:r>
+              <w:rPr>
+                <w:rFonts w:ascii="Arial" w:hAnsi="Arial" w:cs="Arial"/>
+                <w:color w:val="1D2125"/>
+                <w:sz w:val="20"/>
+                <w:szCs w:val="20"/>
+              </w:rPr>
+              <w:t>1221308098@student.mmu.edu.my</w:t>
+            </w:r>
+          </w:p>
+          <w:p>
+            <w:pPr>
+              <w:rPr>
+                <w:rFonts w:ascii="Arial" w:hAnsi="Arial" w:cs="Arial"/>
+                <w:sz w:val="20"/>
+                <w:szCs w:val="20"/>
+              </w:rPr>
+            </w:pPr>
+          </w:p>
+        </w:tc>
+        <w:tc>
+          <w:tcPr>
+            <w:tcW w:w="1685" w:type="dxa"/>
+          </w:tcPr>
+          <w:p>
+            <w:pPr>
+              <w:rPr>
+                <w:rFonts w:ascii="Arial" w:hAnsi="Arial" w:cs="Arial"/>
+                <w:sz w:val="20"/>
+                <w:szCs w:val="20"/>
+              </w:rPr>
+            </w:pPr>
+            <w:dir w:val="ltr">
+              <w:r>
+                <w:rPr>
+                  <w:rFonts w:ascii="Arial" w:hAnsi="Arial" w:cs="Arial"/>
+                  <w:sz w:val="20"/>
+                  <w:szCs w:val="20"/>
+                </w:rPr>
+                <w:t>0177676528</w:t>
+              </w:r>
+              <w:r>
+                <w:rPr>
+                  <w:rFonts w:ascii="Arial" w:hAnsi="Arial" w:cs="Arial"/>
+                  <w:sz w:val="20"/>
+                  <w:szCs w:val="20"/>
+                </w:rPr>
+                <w:t>‬</w:t>
+              </w:r>
+            </w:dir>
+          </w:p>
+        </w:tc>
+        <w:tc>
+          <w:tcPr>
+            <w:tcW w:w="1070" w:type="dxa"/>
+          </w:tcPr>
+          <w:p>
+            <w:pPr>
+              <w:rPr>
+                <w:rFonts w:ascii="Arial" w:hAnsi="Arial" w:cs="Arial"/>
+                <w:sz w:val="20"/>
+                <w:szCs w:val="20"/>
+              </w:rPr>
+            </w:pPr>
+            <w:r>
+              <w:rPr>
+                <w:rFonts w:ascii="Arial" w:hAnsi="Arial" w:cs="Arial"/>
+                <w:sz w:val="20"/>
+                <w:szCs w:val="20"/>
+              </w:rPr>
+              <w:t>TT2L</w:t>
+            </w:r>
+          </w:p>
+        </w:tc>
+      </w:tr>
+      <w:tr>
+        <w:tc>
+          <w:tcPr>
+            <w:tcW w:w="1846" w:type="dxa"/>
+          </w:tcPr>
+          <w:p>
+            <w:pPr>
+              <w:rPr>
+                <w:rFonts w:ascii="Arial" w:hAnsi="Arial" w:cs="Arial"/>
+                <w:sz w:val="20"/>
+                <w:szCs w:val="20"/>
+              </w:rPr>
+            </w:pPr>
+            <w:r>
+              <w:rPr>
+                <w:rFonts w:ascii="Arial" w:hAnsi="Arial" w:cs="Arial"/>
+                <w:color w:val="1D2125"/>
+                <w:sz w:val="20"/>
+                <w:szCs w:val="20"/>
+                <w:shd w:val="clear" w:color="auto" w:fill="FFFFFF"/>
+              </w:rPr>
+              <w:t>MONISH A/L MOORTHY</w:t>
+            </w:r>
+          </w:p>
+        </w:tc>
+        <w:tc>
+          <w:tcPr>
+            <w:tcW w:w="1551" w:type="dxa"/>
+          </w:tcPr>
+          <w:p>
+            <w:pPr>
+              <w:rPr>
+                <w:rFonts w:ascii="Arial" w:hAnsi="Arial" w:cs="Arial"/>
+                <w:sz w:val="20"/>
+                <w:szCs w:val="20"/>
+              </w:rPr>
+            </w:pPr>
+            <w:r>
+              <w:rPr>
+                <w:rFonts w:ascii="Arial" w:hAnsi="Arial" w:cs="Arial"/>
+                <w:color w:val="1D2125"/>
+                <w:sz w:val="20"/>
+                <w:szCs w:val="20"/>
+                <w:shd w:val="clear" w:color="auto" w:fill="FFFFFF"/>
+              </w:rPr>
+              <w:t>1211111608</w:t>
+            </w:r>
+          </w:p>
+        </w:tc>
+        <w:tc>
+          <w:tcPr>
+            <w:tcW w:w="4036" w:type="dxa"/>
+          </w:tcPr>
+          <w:p>
+            <w:pPr>
+              <w:rPr>
+                <w:rFonts w:ascii="Arial" w:hAnsi="Arial" w:cs="Arial"/>
+                <w:sz w:val="20"/>
+                <w:szCs w:val="20"/>
+              </w:rPr>
+            </w:pPr>
+            <w:r>
+              <w:rPr>
+                <w:rFonts w:ascii="Arial" w:hAnsi="Arial" w:cs="Arial"/>
+                <w:color w:val="1D2125"/>
+                <w:sz w:val="20"/>
+                <w:szCs w:val="20"/>
+                <w:shd w:val="clear" w:color="auto" w:fill="FFFFFF"/>
+              </w:rPr>
+              <w:t>1211111608@student.mmu.edu.my</w:t>
+            </w:r>
+          </w:p>
+        </w:tc>
+        <w:tc>
+          <w:tcPr>
+            <w:tcW w:w="1685" w:type="dxa"/>
+          </w:tcPr>
+          <w:p>
+            <w:pPr>
+              <w:rPr>
+                <w:rFonts w:ascii="Arial" w:hAnsi="Arial" w:cs="Arial"/>
+                <w:sz w:val="20"/>
+                <w:szCs w:val="20"/>
+              </w:rPr>
+            </w:pPr>
+            <w:r>
+              <w:rPr>
+                <w:rFonts w:ascii="Arial" w:hAnsi="Arial" w:cs="Arial"/>
+                <w:sz w:val="20"/>
+                <w:szCs w:val="20"/>
+              </w:rPr>
+              <w:t>01154240624</w:t>
+            </w:r>
+            <w:r>
+              <w:rPr>
+                <w:rFonts w:ascii="Arial" w:hAnsi="Arial" w:cs="Arial"/>
+                <w:sz w:val="20"/>
+                <w:szCs w:val="20"/>
+              </w:rPr>
+              <w:t>‬</w:t>
+            </w:r>
+          </w:p>
+        </w:tc>
+        <w:tc>
+          <w:tcPr>
+            <w:tcW w:w="1070" w:type="dxa"/>
+          </w:tcPr>
+          <w:p>
+            <w:pPr>
+              <w:rPr>
+                <w:rFonts w:ascii="Arial" w:hAnsi="Arial" w:cs="Arial"/>
+                <w:sz w:val="20"/>
+                <w:szCs w:val="20"/>
+              </w:rPr>
+            </w:pPr>
+            <w:r>
+              <w:rPr>
+                <w:rFonts w:ascii="Arial" w:hAnsi="Arial" w:cs="Arial"/>
+                <w:sz w:val="20"/>
+                <w:szCs w:val="20"/>
+              </w:rPr>
+              <w:t>TT2L</w:t>
+            </w:r>
+          </w:p>
+        </w:tc>
+      </w:tr>
+      <w:tr>
+        <w:tc>
+          <w:tcPr>
+            <w:tcW w:w="1846" w:type="dxa"/>
+          </w:tcPr>
+          <w:p>
+            <w:pPr>
+              <w:rPr>
+                <w:rFonts w:ascii="Arial" w:hAnsi="Arial" w:cs="Arial"/>
+                <w:sz w:val="20"/>
+                <w:szCs w:val="20"/>
+              </w:rPr>
+            </w:pPr>
+            <w:r>
+              <w:rPr>
+                <w:rFonts w:ascii="Arial" w:hAnsi="Arial" w:cs="Arial"/>
+                <w:color w:val="1D2125"/>
+                <w:sz w:val="20"/>
+                <w:szCs w:val="20"/>
+                <w:shd w:val="clear" w:color="auto" w:fill="FFFFFF"/>
+              </w:rPr>
+              <w:t>THONG YUN PENG</w:t>
+            </w:r>
+          </w:p>
+        </w:tc>
+        <w:tc>
+          <w:tcPr>
+            <w:tcW w:w="1551" w:type="dxa"/>
+          </w:tcPr>
+          <w:p>
+            <w:pPr>
+              <w:rPr>
+                <w:rFonts w:ascii="Arial" w:hAnsi="Arial" w:cs="Arial"/>
+                <w:sz w:val="20"/>
+                <w:szCs w:val="20"/>
+              </w:rPr>
+            </w:pPr>
+            <w:r>
+              <w:rPr>
+                <w:rFonts w:ascii="Arial" w:hAnsi="Arial" w:cs="Arial"/>
+                <w:sz w:val="20"/>
+                <w:szCs w:val="20"/>
+              </w:rPr>
+              <w:t>1211107295</w:t>
+            </w:r>
+          </w:p>
+        </w:tc>
+        <w:tc>
+          <w:tcPr>
+            <w:tcW w:w="4036" w:type="dxa"/>
+          </w:tcPr>
+          <w:p>
+            <w:pPr>
+              <w:rPr>
+                <w:rFonts w:ascii="Arial" w:hAnsi="Arial" w:cs="Arial"/>
+                <w:sz w:val="20"/>
+                <w:szCs w:val="20"/>
+              </w:rPr>
+            </w:pPr>
+            <w:r>
+              <w:rPr>
+                <w:rFonts w:ascii="Arial" w:hAnsi="Arial" w:cs="Arial"/>
+                <w:sz w:val="20"/>
+                <w:szCs w:val="20"/>
+              </w:rPr>
+              <w:t>1211107295@student.mmu.edu.my</w:t>
+            </w:r>
+          </w:p>
+        </w:tc>
+        <w:tc>
+          <w:tcPr>
+            <w:tcW w:w="1685" w:type="dxa"/>
+          </w:tcPr>
+          <w:p>
+            <w:pPr>
+              <w:rPr>
+                <w:rFonts w:ascii="Arial" w:hAnsi="Arial" w:cs="Arial"/>
+                <w:sz w:val="20"/>
+                <w:szCs w:val="20"/>
+              </w:rPr>
+            </w:pPr>
+            <w:dir w:val="ltr">
+              <w:r>
+                <w:rPr>
+                  <w:rFonts w:ascii="Arial" w:hAnsi="Arial" w:cs="Arial"/>
+                  <w:sz w:val="20"/>
+                  <w:szCs w:val="20"/>
+                </w:rPr>
+                <w:t>0</w:t>
+              </w:r>
+              <w:r>
+                <w:rPr>
+                  <w:rFonts w:ascii="Arial" w:hAnsi="Arial" w:cs="Arial"/>
+                  <w:sz w:val="20"/>
+                  <w:szCs w:val="20"/>
+                </w:rPr>
+                <w:t>178861689</w:t>
+              </w:r>
+              <w:r>
+                <w:rPr>
+                  <w:rFonts w:ascii="Arial" w:hAnsi="Arial" w:cs="Arial"/>
+                  <w:sz w:val="20"/>
+                  <w:szCs w:val="20"/>
+                </w:rPr>
+                <w:t>‬</w:t>
+              </w:r>
+            </w:dir>
+          </w:p>
+        </w:tc>
+        <w:tc>
+          <w:tcPr>
+            <w:tcW w:w="1070" w:type="dxa"/>
+          </w:tcPr>
+          <w:p>
+            <w:pPr>
+              <w:rPr>
+                <w:rFonts w:ascii="Arial" w:hAnsi="Arial" w:cs="Arial"/>
+                <w:sz w:val="20"/>
+                <w:szCs w:val="20"/>
+              </w:rPr>
+            </w:pPr>
+            <w:r>
+              <w:rPr>
+                <w:rFonts w:ascii="Arial" w:hAnsi="Arial" w:cs="Arial"/>
+                <w:sz w:val="20"/>
+                <w:szCs w:val="20"/>
+              </w:rPr>
+              <w:t>TT2L</w:t>
+            </w:r>
+          </w:p>
+        </w:tc>
+      </w:tr>
+    </w:tbl>
+    <w:p>
+      <w:pPr>
+        <w:rPr>
+          <w:rFonts w:ascii="Arial" w:hAnsi="Arial" w:cs="Arial"/>
+        </w:rPr>
+      </w:pPr>
+    </w:p>
     <w:p/>
+    <w:p>
+      <w:pPr>
+        <w:pStyle w:val="Subtitle"/>
+        <w:rPr>
+          <w:rFonts w:ascii="Arial" w:hAnsi="Arial" w:cs="Arial"/>
+        </w:rPr>
+      </w:pPr>
+      <w:r>
+        <w:rPr>
+          <w:rFonts w:ascii="Arial" w:hAnsi="Arial" w:cs="Arial"/>
+        </w:rPr>
+        <w:t>Task Distribution</w:t>
+      </w:r>
+    </w:p>
+    <w:p/>
+    <w:p>
+      <w:pPr>
+        <w:pStyle w:val="ListParagraph"/>
+        <w:numPr>
+          <w:ilvl w:val="0"/>
+          <w:numId w:val="2"/>
+        </w:numPr>
+      </w:pPr>
+      <w:r>
+        <w:t>Project Preliminary – (</w:t>
+      </w:r>
+      <w:r>
+        <w:rPr>
+          <w:rFonts w:ascii="Arial" w:hAnsi="Arial" w:cs="Arial"/>
+          <w:color w:val="1D2125"/>
+          <w:sz w:val="23"/>
+          <w:szCs w:val="23"/>
+          <w:shd w:val="clear" w:color="auto" w:fill="FFFFFF"/>
+        </w:rPr>
+        <w:t>ALSAMMAN, LEEN</w:t>
+      </w:r>
+      <w:r>
+        <w:t>)</w:t>
+      </w:r>
+    </w:p>
+    <w:p>
+      <w:pPr>
+        <w:pStyle w:val="ListParagraph"/>
+        <w:numPr>
+          <w:ilvl w:val="0"/>
+          <w:numId w:val="2"/>
+        </w:numPr>
+      </w:pPr>
+      <w:r>
+        <w:t>Context Object and Requirements Source – (</w:t>
+      </w:r>
+      <w:r>
+        <w:rPr>
+          <w:rFonts w:ascii="Arial" w:hAnsi="Arial" w:cs="Arial"/>
+          <w:color w:val="1D2125"/>
+          <w:sz w:val="23"/>
+          <w:szCs w:val="23"/>
+          <w:shd w:val="clear" w:color="auto" w:fill="FFFFFF"/>
+        </w:rPr>
+        <w:t>THONG YUN PENG</w:t>
+      </w:r>
+      <w:r>
+        <w:t>)</w:t>
+      </w:r>
+    </w:p>
+    <w:p>
+      <w:pPr>
+        <w:pStyle w:val="ListParagraph"/>
+        <w:numPr>
+          <w:ilvl w:val="0"/>
+          <w:numId w:val="2"/>
+        </w:numPr>
+      </w:pPr>
+      <w:r>
+        <w:t>Requirements Elicitation Using Kano Model – (</w:t>
+      </w:r>
+      <w:r>
+        <w:rPr>
+          <w:rFonts w:ascii="Arial" w:hAnsi="Arial" w:cs="Arial"/>
+          <w:color w:val="1D2125"/>
+          <w:sz w:val="23"/>
+          <w:szCs w:val="23"/>
+          <w:shd w:val="clear" w:color="auto" w:fill="FFFFFF"/>
+        </w:rPr>
+        <w:t>MONISH A/L MOORTHY</w:t>
+      </w:r>
+      <w:r>
+        <w:t>)</w:t>
+      </w:r>
+    </w:p>
+    <w:p>
+      <w:pPr>
+        <w:pStyle w:val="ListParagraph"/>
+        <w:numPr>
+          <w:ilvl w:val="0"/>
+          <w:numId w:val="2"/>
+        </w:numPr>
+      </w:pPr>
+      <w:r>
+        <w:t>Elicitation Execution – (LAU KAIXUAN)</w:t>
+      </w:r>
+    </w:p>
+    <w:p>
+      <w:pPr>
+        <w:pStyle w:val="ListParagraph"/>
+        <w:numPr>
+          <w:ilvl w:val="0"/>
+          <w:numId w:val="2"/>
+        </w:numPr>
+      </w:pPr>
+      <w:r>
+        <w:t>SRS – Do Together</w:t>
+      </w:r>
+    </w:p>
+    <w:p/>
+    <w:p/>
+    <w:p>
+      <w:pPr>
+        <w:pStyle w:val="Subtitle"/>
+        <w:rPr>
+          <w:rFonts w:ascii="Arial" w:hAnsi="Arial" w:cs="Arial"/>
+        </w:rPr>
+      </w:pPr>
+    </w:p>
+    <w:p>
+      <w:pPr>
+        <w:pStyle w:val="Subtitle"/>
+        <w:rPr>
+          <w:rFonts w:ascii="Arial" w:hAnsi="Arial" w:cs="Arial"/>
+        </w:rPr>
+      </w:pPr>
+      <w:r>
+        <w:rPr>
+          <w:rFonts w:ascii="Arial" w:hAnsi="Arial" w:cs="Arial"/>
+        </w:rPr>
+        <w:t>Project Goal</w:t>
+      </w:r>
+    </w:p>
+    <w:p/>
+    <w:p>
+      <w:pPr>
+        <w:rPr>
+          <w:rFonts w:ascii="Arial" w:hAnsi="Arial" w:cs="Arial"/>
+        </w:rPr>
+      </w:pPr>
+      <w:r>
+        <w:rPr>
+          <w:rFonts w:ascii="Arial" w:hAnsi="Arial" w:cs="Arial"/>
+        </w:rPr>
+        <w:t xml:space="preserve">To develop a comprehensive campus </w:t>
+      </w:r>
+      <w:proofErr w:type="gramStart"/>
+      <w:r>
+        <w:rPr>
+          <w:rFonts w:ascii="Arial" w:hAnsi="Arial" w:cs="Arial"/>
+        </w:rPr>
+        <w:t>ride-sharing</w:t>
+      </w:r>
+      <w:proofErr w:type="gramEnd"/>
+      <w:r>
+        <w:rPr>
+          <w:rFonts w:ascii="Arial" w:hAnsi="Arial" w:cs="Arial"/>
+        </w:rPr>
+        <w:t xml:space="preserve"> and parking management application for MMU students and staff that alleviates parking frustrations, provides safe, cost-effective, and convenient commuting options, and improves the overall efficiency of accessing and utilizing campus facilities</w:t>
+      </w:r>
+    </w:p>
+    <w:p>
+      <w:pPr>
+        <w:pStyle w:val="NormalWeb"/>
+        <w:rPr>
+          <w:rFonts w:ascii="Arial" w:hAnsi="Arial" w:cs="Arial"/>
+        </w:rPr>
+      </w:pPr>
+      <w:r>
+        <w:rPr>
+          <w:rFonts w:ascii="Arial" w:hAnsi="Arial" w:cs="Arial"/>
+        </w:rPr>
+        <w:t>This involves:</w:t>
+      </w:r>
+    </w:p>
+    <w:p>
+      <w:pPr>
+        <w:numPr>
+          <w:ilvl w:val="0"/>
+          <w:numId w:val="1"/>
+        </w:numPr>
+        <w:spacing w:before="100" w:beforeAutospacing="1" w:after="100" w:afterAutospacing="1"/>
+        <w:rPr>
+          <w:rFonts w:ascii="Arial" w:hAnsi="Arial" w:cs="Arial"/>
+        </w:rPr>
+      </w:pPr>
+      <w:r>
+        <w:rPr>
+          <w:rFonts w:ascii="Arial" w:hAnsi="Arial" w:cs="Arial"/>
+        </w:rPr>
+        <w:t xml:space="preserve">Facilitating </w:t>
+      </w:r>
+      <w:proofErr w:type="gramStart"/>
+      <w:r>
+        <w:rPr>
+          <w:rFonts w:ascii="Arial" w:hAnsi="Arial" w:cs="Arial"/>
+        </w:rPr>
+        <w:t>ride-sharing</w:t>
+      </w:r>
+      <w:proofErr w:type="gramEnd"/>
+      <w:r>
+        <w:rPr>
+          <w:rFonts w:ascii="Arial" w:hAnsi="Arial" w:cs="Arial"/>
+        </w:rPr>
+        <w:t xml:space="preserve"> to reduce the number of individual cars coming to campus.</w:t>
+      </w:r>
+    </w:p>
+    <w:p>
+      <w:pPr>
+        <w:numPr>
+          <w:ilvl w:val="0"/>
+          <w:numId w:val="1"/>
+        </w:numPr>
+        <w:spacing w:before="100" w:beforeAutospacing="1" w:after="100" w:afterAutospacing="1"/>
+        <w:rPr>
+          <w:rFonts w:ascii="Arial" w:hAnsi="Arial" w:cs="Arial"/>
+        </w:rPr>
+      </w:pPr>
+      <w:r>
+        <w:rPr>
+          <w:rFonts w:ascii="Arial" w:hAnsi="Arial" w:cs="Arial"/>
+        </w:rPr>
+        <w:t>Providing real-time parking availability information.</w:t>
+      </w:r>
+    </w:p>
+    <w:p>
+      <w:pPr>
+        <w:numPr>
+          <w:ilvl w:val="0"/>
+          <w:numId w:val="1"/>
+        </w:numPr>
+        <w:spacing w:before="100" w:beforeAutospacing="1" w:after="100" w:afterAutospacing="1"/>
+        <w:rPr>
+          <w:rFonts w:ascii="Arial" w:hAnsi="Arial" w:cs="Arial"/>
+        </w:rPr>
+      </w:pPr>
+      <w:r>
+        <w:rPr>
+          <w:rFonts w:ascii="Arial" w:hAnsi="Arial" w:cs="Arial"/>
+        </w:rPr>
+        <w:t>Integrating features that enhance user safety and trust.</w:t>
+      </w:r>
+    </w:p>
+    <w:p>
+      <w:pPr>
+        <w:numPr>
+          <w:ilvl w:val="0"/>
+          <w:numId w:val="1"/>
+        </w:numPr>
+        <w:spacing w:before="100" w:beforeAutospacing="1" w:after="100" w:afterAutospacing="1"/>
+        <w:rPr>
+          <w:rFonts w:ascii="Arial" w:hAnsi="Arial" w:cs="Arial"/>
+        </w:rPr>
+      </w:pPr>
+      <w:r>
+        <w:rPr>
+          <w:rFonts w:ascii="Arial" w:hAnsi="Arial" w:cs="Arial"/>
+        </w:rPr>
+        <w:t>Streamlining processes like campus entry and payments.</w:t>
+      </w:r>
+    </w:p>
+    <w:p>
+      <w:pPr>
+        <w:numPr>
+          <w:ilvl w:val="0"/>
+          <w:numId w:val="1"/>
+        </w:numPr>
+        <w:spacing w:before="100" w:beforeAutospacing="1" w:after="100" w:afterAutospacing="1"/>
+        <w:rPr>
+          <w:rFonts w:ascii="Arial" w:hAnsi="Arial" w:cs="Arial"/>
+        </w:rPr>
+      </w:pPr>
+      <w:r>
+        <w:rPr>
+          <w:rFonts w:ascii="Arial" w:hAnsi="Arial" w:cs="Arial"/>
+        </w:rPr>
+        <w:t>Modernize campus service.</w:t>
+      </w:r>
+    </w:p>
+    <w:p>
+      <w:pPr>
+        <w:rPr>
+          <w:rFonts w:ascii="Arial" w:hAnsi="Arial" w:cs="Arial"/>
+        </w:rPr>
+      </w:pPr>
+    </w:p>
     <w:sectPr>
       <w:pgSz w:w="12240" w:h="15840"/>
       <w:pgMar w:top="1440" w:right="1440" w:bottom="1440" w:left="1440" w:header="720" w:footer="720" w:gutter="0"/>
@@ -11,6 +993,255 @@
     </w:sectPr>
   </w:body>
 </w:document>
+</file>
+
+<file path=word/numbering.xml><?xml version="1.0" encoding="utf-8"?>
+<w:numbering xmlns:wpc="http://schemas.microsoft.com/office/word/2010/wordprocessingCanvas" xmlns:cx="http://schemas.microsoft.com/office/drawing/2014/chartex" xmlns:cx1="http://schemas.microsoft.com/office/drawing/2015/9/8/chartex" xmlns:cx2="http://schemas.microsoft.com/office/drawing/2015/10/21/chartex" xmlns:cx3="http://schemas.microsoft.com/office/drawing/2016/5/9/chartex" xmlns:cx4="http://schemas.microsoft.com/office/drawing/2016/5/10/chartex" xmlns:cx5="http://schemas.microsoft.com/office/drawing/2016/5/11/chartex" xmlns:cx6="http://schemas.microsoft.com/office/drawing/2016/5/12/chartex" xmlns:cx7="http://schemas.microsoft.com/office/drawing/2016/5/13/chartex" xmlns:cx8="http://schemas.microsoft.com/office/drawing/2016/5/14/chartex" xmlns:mc="http://schemas.openxmlformats.org/markup-compatibility/2006" xmlns:aink="http://schemas.microsoft.com/office/drawing/2016/ink" xmlns:am3d="http://schemas.microsoft.com/office/drawing/2017/model3d" xmlns:o="urn:schemas-microsoft-com:office:office" xmlns:oel="http://schemas.microsoft.com/office/2019/extlst" xmlns:r="http://schemas.openxmlformats.org/officeDocument/2006/relationships" xmlns:m="http://schemas.openxmlformats.org/officeDocument/2006/math" xmlns:v="urn:schemas-microsoft-com:vml" xmlns:wp14="http://schemas.microsoft.com/office/word/2010/wordprocessingDrawing" xmlns:wp="http://schemas.openxmlformats.org/drawingml/2006/wordprocessingDrawing" xmlns:w10="urn:schemas-microsoft-com:office:word" xmlns:w="http://schemas.openxmlformats.org/wordprocessingml/2006/main" xmlns:w14="http://schemas.microsoft.com/office/word/2010/wordml" xmlns:w15="http://schemas.microsoft.com/office/word/2012/wordml" xmlns:w16cex="http://schemas.microsoft.com/office/word/2018/wordml/cex" xmlns:w16cid="http://schemas.microsoft.com/office/word/2016/wordml/cid" xmlns:w16="http://schemas.microsoft.com/office/word/2018/wordml" xmlns:w16du="http://schemas.microsoft.com/office/word/2023/wordml/word16du" xmlns:w16sdtdh="http://schemas.microsoft.com/office/word/2020/wordml/sdtdatahash" xmlns:w16sdtfl="http://schemas.microsoft.com/office/word/2024/wordml/sdtformatlock" xmlns:w16se="http://schemas.microsoft.com/office/word/2015/wordml/symex" xmlns:wpg="http://schemas.microsoft.com/office/word/2010/wordprocessingGroup" xmlns:wpi="http://schemas.microsoft.com/office/word/2010/wordprocessingInk" xmlns:wne="http://schemas.microsoft.com/office/word/2006/wordml" xmlns:wps="http://schemas.microsoft.com/office/word/2010/wordprocessingShape" mc:Ignorable="w14 w15 w16se w16cid w16 w16cex w16sdtdh w16sdtfl w16du wp14">
+  <w:abstractNum w:abstractNumId="0" w15:restartNumberingAfterBreak="0">
+    <w:nsid w:val="192E2321"/>
+    <w:multiLevelType w:val="multilevel"/>
+    <w:tmpl w:val="A13627AC"/>
+    <w:lvl w:ilvl="0">
+      <w:start w:val="1"/>
+      <w:numFmt w:val="bullet"/>
+      <w:lvlText w:val=""/>
+      <w:lvlJc w:val="left"/>
+      <w:pPr>
+        <w:tabs>
+          <w:tab w:val="num" w:pos="720"/>
+        </w:tabs>
+        <w:ind w:left="720" w:hanging="360"/>
+      </w:pPr>
+      <w:rPr>
+        <w:rFonts w:ascii="Symbol" w:hAnsi="Symbol" w:hint="default"/>
+        <w:sz w:val="20"/>
+      </w:rPr>
+    </w:lvl>
+    <w:lvl w:ilvl="1" w:tentative="1">
+      <w:start w:val="1"/>
+      <w:numFmt w:val="bullet"/>
+      <w:lvlText w:val="o"/>
+      <w:lvlJc w:val="left"/>
+      <w:pPr>
+        <w:tabs>
+          <w:tab w:val="num" w:pos="1440"/>
+        </w:tabs>
+        <w:ind w:left="1440" w:hanging="360"/>
+      </w:pPr>
+      <w:rPr>
+        <w:rFonts w:ascii="Courier New" w:hAnsi="Courier New" w:hint="default"/>
+        <w:sz w:val="20"/>
+      </w:rPr>
+    </w:lvl>
+    <w:lvl w:ilvl="2" w:tentative="1">
+      <w:start w:val="1"/>
+      <w:numFmt w:val="bullet"/>
+      <w:lvlText w:val=""/>
+      <w:lvlJc w:val="left"/>
+      <w:pPr>
+        <w:tabs>
+          <w:tab w:val="num" w:pos="2160"/>
+        </w:tabs>
+        <w:ind w:left="2160" w:hanging="360"/>
+      </w:pPr>
+      <w:rPr>
+        <w:rFonts w:ascii="Wingdings" w:hAnsi="Wingdings" w:hint="default"/>
+        <w:sz w:val="20"/>
+      </w:rPr>
+    </w:lvl>
+    <w:lvl w:ilvl="3" w:tentative="1">
+      <w:start w:val="1"/>
+      <w:numFmt w:val="bullet"/>
+      <w:lvlText w:val=""/>
+      <w:lvlJc w:val="left"/>
+      <w:pPr>
+        <w:tabs>
+          <w:tab w:val="num" w:pos="2880"/>
+        </w:tabs>
+        <w:ind w:left="2880" w:hanging="360"/>
+      </w:pPr>
+      <w:rPr>
+        <w:rFonts w:ascii="Wingdings" w:hAnsi="Wingdings" w:hint="default"/>
+        <w:sz w:val="20"/>
+      </w:rPr>
+    </w:lvl>
+    <w:lvl w:ilvl="4" w:tentative="1">
+      <w:start w:val="1"/>
+      <w:numFmt w:val="bullet"/>
+      <w:lvlText w:val=""/>
+      <w:lvlJc w:val="left"/>
+      <w:pPr>
+        <w:tabs>
+          <w:tab w:val="num" w:pos="3600"/>
+        </w:tabs>
+        <w:ind w:left="3600" w:hanging="360"/>
+      </w:pPr>
+      <w:rPr>
+        <w:rFonts w:ascii="Wingdings" w:hAnsi="Wingdings" w:hint="default"/>
+        <w:sz w:val="20"/>
+      </w:rPr>
+    </w:lvl>
+    <w:lvl w:ilvl="5" w:tentative="1">
+      <w:start w:val="1"/>
+      <w:numFmt w:val="bullet"/>
+      <w:lvlText w:val=""/>
+      <w:lvlJc w:val="left"/>
+      <w:pPr>
+        <w:tabs>
+          <w:tab w:val="num" w:pos="4320"/>
+        </w:tabs>
+        <w:ind w:left="4320" w:hanging="360"/>
+      </w:pPr>
+      <w:rPr>
+        <w:rFonts w:ascii="Wingdings" w:hAnsi="Wingdings" w:hint="default"/>
+        <w:sz w:val="20"/>
+      </w:rPr>
+    </w:lvl>
+    <w:lvl w:ilvl="6" w:tentative="1">
+      <w:start w:val="1"/>
+      <w:numFmt w:val="bullet"/>
+      <w:lvlText w:val=""/>
+      <w:lvlJc w:val="left"/>
+      <w:pPr>
+        <w:tabs>
+          <w:tab w:val="num" w:pos="5040"/>
+        </w:tabs>
+        <w:ind w:left="5040" w:hanging="360"/>
+      </w:pPr>
+      <w:rPr>
+        <w:rFonts w:ascii="Wingdings" w:hAnsi="Wingdings" w:hint="default"/>
+        <w:sz w:val="20"/>
+      </w:rPr>
+    </w:lvl>
+    <w:lvl w:ilvl="7" w:tentative="1">
+      <w:start w:val="1"/>
+      <w:numFmt w:val="bullet"/>
+      <w:lvlText w:val=""/>
+      <w:lvlJc w:val="left"/>
+      <w:pPr>
+        <w:tabs>
+          <w:tab w:val="num" w:pos="5760"/>
+        </w:tabs>
+        <w:ind w:left="5760" w:hanging="360"/>
+      </w:pPr>
+      <w:rPr>
+        <w:rFonts w:ascii="Wingdings" w:hAnsi="Wingdings" w:hint="default"/>
+        <w:sz w:val="20"/>
+      </w:rPr>
+    </w:lvl>
+    <w:lvl w:ilvl="8" w:tentative="1">
+      <w:start w:val="1"/>
+      <w:numFmt w:val="bullet"/>
+      <w:lvlText w:val=""/>
+      <w:lvlJc w:val="left"/>
+      <w:pPr>
+        <w:tabs>
+          <w:tab w:val="num" w:pos="6480"/>
+        </w:tabs>
+        <w:ind w:left="6480" w:hanging="360"/>
+      </w:pPr>
+      <w:rPr>
+        <w:rFonts w:ascii="Wingdings" w:hAnsi="Wingdings" w:hint="default"/>
+        <w:sz w:val="20"/>
+      </w:rPr>
+    </w:lvl>
+  </w:abstractNum>
+  <w:abstractNum w:abstractNumId="1" w15:restartNumberingAfterBreak="0">
+    <w:nsid w:val="3F4B6FAE"/>
+    <w:multiLevelType w:val="hybridMultilevel"/>
+    <w:tmpl w:val="5542486A"/>
+    <w:lvl w:ilvl="0" w:tplc="0409000F">
+      <w:start w:val="1"/>
+      <w:numFmt w:val="decimal"/>
+      <w:lvlText w:val="%1."/>
+      <w:lvlJc w:val="left"/>
+      <w:pPr>
+        <w:ind w:left="720" w:hanging="360"/>
+      </w:pPr>
+      <w:rPr>
+        <w:rFonts w:hint="default"/>
+      </w:rPr>
+    </w:lvl>
+    <w:lvl w:ilvl="1" w:tplc="04090019" w:tentative="1">
+      <w:start w:val="1"/>
+      <w:numFmt w:val="lowerLetter"/>
+      <w:lvlText w:val="%2."/>
+      <w:lvlJc w:val="left"/>
+      <w:pPr>
+        <w:ind w:left="1440" w:hanging="360"/>
+      </w:pPr>
+    </w:lvl>
+    <w:lvl w:ilvl="2" w:tplc="0409001B" w:tentative="1">
+      <w:start w:val="1"/>
+      <w:numFmt w:val="lowerRoman"/>
+      <w:lvlText w:val="%3."/>
+      <w:lvlJc w:val="right"/>
+      <w:pPr>
+        <w:ind w:left="2160" w:hanging="180"/>
+      </w:pPr>
+    </w:lvl>
+    <w:lvl w:ilvl="3" w:tplc="0409000F" w:tentative="1">
+      <w:start w:val="1"/>
+      <w:numFmt w:val="decimal"/>
+      <w:lvlText w:val="%4."/>
+      <w:lvlJc w:val="left"/>
+      <w:pPr>
+        <w:ind w:left="2880" w:hanging="360"/>
+      </w:pPr>
+    </w:lvl>
+    <w:lvl w:ilvl="4" w:tplc="04090019" w:tentative="1">
+      <w:start w:val="1"/>
+      <w:numFmt w:val="lowerLetter"/>
+      <w:lvlText w:val="%5."/>
+      <w:lvlJc w:val="left"/>
+      <w:pPr>
+        <w:ind w:left="3600" w:hanging="360"/>
+      </w:pPr>
+    </w:lvl>
+    <w:lvl w:ilvl="5" w:tplc="0409001B" w:tentative="1">
+      <w:start w:val="1"/>
+      <w:numFmt w:val="lowerRoman"/>
+      <w:lvlText w:val="%6."/>
+      <w:lvlJc w:val="right"/>
+      <w:pPr>
+        <w:ind w:left="4320" w:hanging="180"/>
+      </w:pPr>
+    </w:lvl>
+    <w:lvl w:ilvl="6" w:tplc="0409000F" w:tentative="1">
+      <w:start w:val="1"/>
+      <w:numFmt w:val="decimal"/>
+      <w:lvlText w:val="%7."/>
+      <w:lvlJc w:val="left"/>
+      <w:pPr>
+        <w:ind w:left="5040" w:hanging="360"/>
+      </w:pPr>
+    </w:lvl>
+    <w:lvl w:ilvl="7" w:tplc="04090019" w:tentative="1">
+      <w:start w:val="1"/>
+      <w:numFmt w:val="lowerLetter"/>
+      <w:lvlText w:val="%8."/>
+      <w:lvlJc w:val="left"/>
+      <w:pPr>
+        <w:ind w:left="5760" w:hanging="360"/>
+      </w:pPr>
+    </w:lvl>
+    <w:lvl w:ilvl="8" w:tplc="0409001B" w:tentative="1">
+      <w:start w:val="1"/>
+      <w:numFmt w:val="lowerRoman"/>
+      <w:lvlText w:val="%9."/>
+      <w:lvlJc w:val="right"/>
+      <w:pPr>
+        <w:ind w:left="6480" w:hanging="180"/>
+      </w:pPr>
+    </w:lvl>
+  </w:abstractNum>
+  <w:num w:numId="1" w16cid:durableId="650525444">
+    <w:abstractNumId w:val="0"/>
+  </w:num>
+  <w:num w:numId="2" w16cid:durableId="1278443509">
+    <w:abstractNumId w:val="1"/>
+  </w:num>
+</w:numbering>
 </file>
 
 <file path=word/styles.xml><?xml version="1.0" encoding="utf-8"?>
@@ -413,6 +1644,15 @@
   <w:style w:type="paragraph" w:default="1" w:styleId="Normal">
     <w:name w:val="Normal"/>
     <w:qFormat/>
+    <w:rsid w:val="001D37E0"/>
+    <w:pPr>
+      <w:spacing w:after="0" w:line="240" w:lineRule="auto"/>
+    </w:pPr>
+    <w:rPr>
+      <w:rFonts w:ascii="Times New Roman" w:eastAsia="Times New Roman" w:hAnsi="Times New Roman" w:cs="Times New Roman"/>
+      <w:kern w:val="0"/>
+      <w14:ligatures w14:val="none"/>
+    </w:rPr>
   </w:style>
   <w:style w:type="paragraph" w:styleId="Heading1">
     <w:name w:val="heading 1"/>
@@ -538,7 +1778,7 @@
     <w:pPr>
       <w:keepNext/>
       <w:keepLines/>
-      <w:spacing w:before="40" w:after="0"/>
+      <w:spacing w:before="40"/>
       <w:outlineLvl w:val="5"/>
     </w:pPr>
     <w:rPr>
@@ -561,7 +1801,7 @@
     <w:pPr>
       <w:keepNext/>
       <w:keepLines/>
-      <w:spacing w:before="40" w:after="0"/>
+      <w:spacing w:before="40"/>
       <w:outlineLvl w:val="6"/>
     </w:pPr>
     <w:rPr>
@@ -582,7 +1822,6 @@
     <w:pPr>
       <w:keepNext/>
       <w:keepLines/>
-      <w:spacing w:after="0"/>
       <w:outlineLvl w:val="7"/>
     </w:pPr>
     <w:rPr>
@@ -605,7 +1844,6 @@
     <w:pPr>
       <w:keepNext/>
       <w:keepLines/>
-      <w:spacing w:after="0"/>
       <w:outlineLvl w:val="8"/>
     </w:pPr>
     <w:rPr>
@@ -616,7 +1854,6 @@
   <w:style w:type="character" w:default="1" w:styleId="DefaultParagraphFont">
     <w:name w:val="Default Paragraph Font"/>
     <w:uiPriority w:val="1"/>
-    <w:semiHidden/>
     <w:unhideWhenUsed/>
   </w:style>
   <w:style w:type="table" w:default="1" w:styleId="TableNormal">
@@ -768,7 +2005,7 @@
     <w:qFormat/>
     <w:rsid w:val="00A12345"/>
     <w:pPr>
-      <w:spacing w:after="80" w:line="240" w:lineRule="auto"/>
+      <w:spacing w:after="80"/>
       <w:contextualSpacing/>
     </w:pPr>
     <w:rPr>
@@ -929,6 +2166,36 @@
       <w:color w:val="0F4761" w:themeColor="accent1" w:themeShade="BF"/>
       <w:spacing w:val="5"/>
     </w:rPr>
+  </w:style>
+  <w:style w:type="table" w:styleId="TableGrid">
+    <w:name w:val="Table Grid"/>
+    <w:basedOn w:val="TableNormal"/>
+    <w:uiPriority w:val="39"/>
+    <w:rsid w:val="00262967"/>
+    <w:pPr>
+      <w:spacing w:after="0" w:line="240" w:lineRule="auto"/>
+    </w:pPr>
+    <w:tblPr>
+      <w:tblBorders>
+        <w:top w:val="single" w:sz="4" w:space="0" w:color="auto"/>
+        <w:left w:val="single" w:sz="4" w:space="0" w:color="auto"/>
+        <w:bottom w:val="single" w:sz="4" w:space="0" w:color="auto"/>
+        <w:right w:val="single" w:sz="4" w:space="0" w:color="auto"/>
+        <w:insideH w:val="single" w:sz="4" w:space="0" w:color="auto"/>
+        <w:insideV w:val="single" w:sz="4" w:space="0" w:color="auto"/>
+      </w:tblBorders>
+    </w:tblPr>
+  </w:style>
+  <w:style w:type="paragraph" w:styleId="NormalWeb">
+    <w:name w:val="Normal (Web)"/>
+    <w:basedOn w:val="Normal"/>
+    <w:uiPriority w:val="99"/>
+    <w:semiHidden/>
+    <w:unhideWhenUsed/>
+    <w:rsid w:val="001D37E0"/>
+    <w:pPr>
+      <w:spacing w:before="100" w:beforeAutospacing="1" w:after="100" w:afterAutospacing="1"/>
+    </w:pPr>
   </w:style>
 </w:styles>
 </file>

</xml_diff>